<commit_message>
feat: Fahrtenbuch-Service, LocomotivesPage & EventBus-UI
- Fahrtenbuch (TripLogService, ITripLogService) eingeführt: Protokolliert Fahr-/Haltephasen je Lok, EventBus-Integration (TripLogEntryAddedEvent)
- Neue LocomotivesPage: Lokliste & Fahrtenbuch-Ansicht, neue XAML-Converter für Zeit/Dauer/Icons
- EventBus-Handler laufen jetzt zentral via UiThreadEventBusDecorator auf dem UI-Thread; ViewModels benötigen keinen eigenen Dispatcher mehr
- TripLogEntriesForSelectedLocomotive: Automatische Filterung/Aktualisierung im ViewModel
- SolutionPage: Projekt-Löschen mit Backup und Dialog-Absicherung
- TrainControlPage: Peak-Anzeige um maximale Temperatur erweitert
- UI-Dispatcher vereinfacht, EnqueueOnUi entfernt (Collection-Replacement)
- Architektur- und TODO-Dokumentation aktualisiert; Markdown-Links auf docs/-Struktur umgestellt
</commit_message>
<xml_diff>
--- a/temp/User Stories.docx
+++ b/temp/User Stories.docx
@@ -12,7 +12,15 @@
     </w:p>
     <w:p>
       <w:r>
-        <w:t>Ich habe das Repo aufgeräumt. Im Root gibt es jetzt nur noch eine Markdown-Datei: README.md</w:t>
+        <w:t xml:space="preserve">Ich habe das Repo aufgeräumt. Im Root gibt es jetzt nur noch eine </w:t>
+      </w:r>
+      <w:proofErr w:type="spellStart"/>
+      <w:r>
+        <w:t>Markdown</w:t>
+      </w:r>
+      <w:proofErr w:type="spellEnd"/>
+      <w:r>
+        <w:t>-Datei: README.md</w:t>
       </w:r>
     </w:p>
     <w:p>
@@ -22,7 +30,31 @@
     </w:p>
     <w:p>
       <w:r>
-        <w:t xml:space="preserve">In der README.md sind alle relevanten Markdown-Dateien aufgelistet, die sich im Unterordner „docs“ befinden. Alle Markdown-Dateien wurden auch von mir korrigiert bzw. </w:t>
+        <w:t xml:space="preserve">In der README.md sind alle relevanten </w:t>
+      </w:r>
+      <w:proofErr w:type="spellStart"/>
+      <w:r>
+        <w:t>Markdown</w:t>
+      </w:r>
+      <w:proofErr w:type="spellEnd"/>
+      <w:r>
+        <w:t>-Dateien aufgelistet, die sich im Unterordner „</w:t>
+      </w:r>
+      <w:proofErr w:type="spellStart"/>
+      <w:r>
+        <w:t>docs</w:t>
+      </w:r>
+      <w:proofErr w:type="spellEnd"/>
+      <w:r>
+        <w:t xml:space="preserve">“ befinden. Alle </w:t>
+      </w:r>
+      <w:proofErr w:type="spellStart"/>
+      <w:r>
+        <w:t>Markdown</w:t>
+      </w:r>
+      <w:proofErr w:type="spellEnd"/>
+      <w:r>
+        <w:t xml:space="preserve">-Dateien wurden auch von mir korrigiert bzw. </w:t>
       </w:r>
       <w:r>
         <w:t>aktualisiert</w:t>
@@ -34,14 +66,29 @@
         <w:t xml:space="preserve">auch </w:t>
       </w:r>
       <w:r>
-        <w:t xml:space="preserve">alle md-Dateien im root, im docs-Ordner, sowie im </w:t>
-      </w:r>
+        <w:t xml:space="preserve">alle md-Dateien im root, im </w:t>
+      </w:r>
+      <w:proofErr w:type="spellStart"/>
+      <w:r>
+        <w:t>docs</w:t>
+      </w:r>
+      <w:proofErr w:type="spellEnd"/>
+      <w:r>
+        <w:t xml:space="preserve">-Ordner, sowie im </w:t>
+      </w:r>
+      <w:proofErr w:type="gramStart"/>
       <w:r>
         <w:t>„</w:t>
       </w:r>
       <w:r>
-        <w:t>.github</w:t>
-      </w:r>
+        <w:t>.</w:t>
+      </w:r>
+      <w:proofErr w:type="spellStart"/>
+      <w:r>
+        <w:t>github</w:t>
+      </w:r>
+      <w:proofErr w:type="spellEnd"/>
+      <w:proofErr w:type="gramEnd"/>
       <w:r>
         <w:t>“</w:t>
       </w:r>
@@ -49,7 +96,15 @@
         <w:t>-Ordner und</w:t>
       </w:r>
       <w:r>
-        <w:t xml:space="preserve"> im „instructions“-Unterordner anschaust</w:t>
+        <w:t xml:space="preserve"> im „</w:t>
+      </w:r>
+      <w:proofErr w:type="spellStart"/>
+      <w:r>
+        <w:t>instructions</w:t>
+      </w:r>
+      <w:proofErr w:type="spellEnd"/>
+      <w:r>
+        <w:t>“-Unterordner anschaust</w:t>
       </w:r>
       <w:r>
         <w:t xml:space="preserve">, </w:t>
@@ -85,8 +140,13 @@
       </w:pPr>
       <w:r>
         <w:lastRenderedPageBreak/>
-        <w:t>Feedback zu TrackPlanPage</w:t>
-      </w:r>
+        <w:t xml:space="preserve">Feedback zu </w:t>
+      </w:r>
+      <w:proofErr w:type="spellStart"/>
+      <w:r>
+        <w:t>TrackPlanPage</w:t>
+      </w:r>
+      <w:proofErr w:type="spellEnd"/>
       <w:r>
         <w:t>:</w:t>
       </w:r>
@@ -104,9 +164,11 @@
       <w:r>
         <w:t xml:space="preserve"> im Projekt „</w:t>
       </w:r>
+      <w:proofErr w:type="spellStart"/>
       <w:r>
         <w:t>TrackLibrary.PikoA</w:t>
       </w:r>
+      <w:proofErr w:type="spellEnd"/>
       <w:r>
         <w:t>“.</w:t>
       </w:r>
@@ -116,14 +178,24 @@
     </w:p>
     <w:p>
       <w:r>
-        <w:t xml:space="preserve">2. Die TrackPlanPage hat zwar ein eigenes View Model </w:t>
+        <w:t xml:space="preserve">2. Die </w:t>
+      </w:r>
+      <w:proofErr w:type="spellStart"/>
+      <w:r>
+        <w:t>TrackPlanPage</w:t>
+      </w:r>
+      <w:proofErr w:type="spellEnd"/>
+      <w:r>
+        <w:t xml:space="preserve"> hat zwar ein eigenes View Model </w:t>
       </w:r>
       <w:r>
         <w:t>„</w:t>
       </w:r>
+      <w:proofErr w:type="spellStart"/>
       <w:r>
         <w:t>TrackPlanViewModel</w:t>
       </w:r>
+      <w:proofErr w:type="spellEnd"/>
       <w:r>
         <w:t>“</w:t>
       </w:r>
@@ -134,7 +206,23 @@
         <w:t>Abgesehen</w:t>
       </w:r>
       <w:r>
-        <w:t xml:space="preserve"> von der Drag and Drop Implementierung im code-behind der TrackPlanPage sollten sich möglichst alle anderen Mitglieder der Klasse TrackPlanPage im View </w:t>
+        <w:t xml:space="preserve"> von der Drag and Drop Implementierung im code-behind der </w:t>
+      </w:r>
+      <w:proofErr w:type="spellStart"/>
+      <w:r>
+        <w:t>TrackPlanPage</w:t>
+      </w:r>
+      <w:proofErr w:type="spellEnd"/>
+      <w:r>
+        <w:t xml:space="preserve"> sollten sich möglichst alle anderen Mitglieder der Klasse </w:t>
+      </w:r>
+      <w:proofErr w:type="spellStart"/>
+      <w:r>
+        <w:t>TrackPlanPage</w:t>
+      </w:r>
+      <w:proofErr w:type="spellEnd"/>
+      <w:r>
+        <w:t xml:space="preserve"> im View </w:t>
       </w:r>
       <w:r>
         <w:t>Model</w:t>
@@ -145,9 +233,11 @@
       <w:r>
         <w:t>„</w:t>
       </w:r>
+      <w:proofErr w:type="spellStart"/>
       <w:r>
         <w:t>TrackPlanViewModel</w:t>
       </w:r>
+      <w:proofErr w:type="spellEnd"/>
       <w:r>
         <w:t>“</w:t>
       </w:r>
@@ -157,9 +247,11 @@
       <w:r>
         <w:t xml:space="preserve"> </w:t>
       </w:r>
+      <w:proofErr w:type="spellStart"/>
       <w:r>
         <w:t>TrackPlan.Renderer</w:t>
       </w:r>
+      <w:proofErr w:type="spellEnd"/>
       <w:r>
         <w:t xml:space="preserve"> ist das Backend, analog zum Projekt </w:t>
       </w:r>
@@ -178,9 +270,11 @@
       <w:r>
         <w:t>„</w:t>
       </w:r>
+      <w:proofErr w:type="spellStart"/>
       <w:r>
         <w:t>TrackLibrary.PikoA</w:t>
       </w:r>
+      <w:proofErr w:type="spellEnd"/>
       <w:r>
         <w:t>“</w:t>
       </w:r>
@@ -202,9 +296,11 @@
       <w:r>
         <w:t>„</w:t>
       </w:r>
+      <w:proofErr w:type="spellStart"/>
       <w:r>
         <w:t>SharedUI</w:t>
       </w:r>
+      <w:proofErr w:type="spellEnd"/>
       <w:r>
         <w:t>“</w:t>
       </w:r>
@@ -214,9 +310,11 @@
       <w:r>
         <w:t>„</w:t>
       </w:r>
+      <w:proofErr w:type="spellStart"/>
       <w:r>
         <w:t>TrackPlan.Renderer</w:t>
       </w:r>
+      <w:proofErr w:type="spellEnd"/>
       <w:r>
         <w:t>“</w:t>
       </w:r>
@@ -244,14 +342,24 @@
       <w:r>
         <w:t>„</w:t>
       </w:r>
+      <w:proofErr w:type="spellStart"/>
       <w:r>
         <w:t>TrackPlanViewModel</w:t>
       </w:r>
+      <w:proofErr w:type="spellEnd"/>
       <w:r>
         <w:t>“</w:t>
       </w:r>
       <w:r>
-        <w:t xml:space="preserve"> möglich sein, statt im code-behind von TrackPlanPage.</w:t>
+        <w:t xml:space="preserve"> möglich sein, statt im code-behind von </w:t>
+      </w:r>
+      <w:proofErr w:type="spellStart"/>
+      <w:r>
+        <w:t>TrackPlanPage</w:t>
+      </w:r>
+      <w:proofErr w:type="spellEnd"/>
+      <w:r>
+        <w:t>.</w:t>
       </w:r>
     </w:p>
     <w:p>
@@ -262,7 +370,15 @@
         <w:t>selbst</w:t>
       </w:r>
       <w:r>
-        <w:t xml:space="preserve"> auch ein Regelwerk, analog zur instructions-Datei von </w:t>
+        <w:t xml:space="preserve"> auch ein Regelwerk, analog zur </w:t>
+      </w:r>
+      <w:proofErr w:type="spellStart"/>
+      <w:r>
+        <w:t>instructions</w:t>
+      </w:r>
+      <w:proofErr w:type="spellEnd"/>
+      <w:r>
+        <w:t xml:space="preserve">-Datei von </w:t>
       </w:r>
       <w:r>
         <w:t>„</w:t>
@@ -304,9 +420,11 @@
       <w:pPr>
         <w:pStyle w:val="berschrift2"/>
       </w:pPr>
+      <w:proofErr w:type="spellStart"/>
       <w:r>
         <w:t>TrainControlPage</w:t>
       </w:r>
+      <w:proofErr w:type="spellEnd"/>
     </w:p>
     <w:p>
       <w:r>
@@ -322,47 +440,115 @@
         <w:t>element</w:t>
       </w:r>
       <w:r>
-        <w:t xml:space="preserve"> würde ich gerne zusätzlich zu MAX mA auch MAX</w:t>
-      </w:r>
-      <w:r>
-        <w:t xml:space="preserve"> Temperatur in Grad Celsius sehen wollen.</w:t>
-      </w:r>
-    </w:p>
-    <w:p>
-      <w:r>
-        <w:t>Auf der Timetable / Stops Übersicht muss ich auch für die aktuelle Haltestelle die Ankunft und Abfahrzeit sehen.</w:t>
+        <w:t xml:space="preserve"> würde ich gerne zusätzlich zu MAX mA auch </w:t>
+      </w:r>
+      <w:proofErr w:type="gramStart"/>
+      <w:r>
+        <w:t>MAX</w:t>
+      </w:r>
+      <w:r>
+        <w:t xml:space="preserve"> Temperatur</w:t>
+      </w:r>
+      <w:proofErr w:type="gramEnd"/>
+      <w:r>
+        <w:t xml:space="preserve"> in Grad Celsius sehen wollen.</w:t>
+      </w:r>
+    </w:p>
+    <w:p>
+      <w:r>
+        <w:t xml:space="preserve">Auf der </w:t>
+      </w:r>
+      <w:proofErr w:type="spellStart"/>
+      <w:r>
+        <w:t>Timetable</w:t>
+      </w:r>
+      <w:proofErr w:type="spellEnd"/>
+      <w:r>
+        <w:t xml:space="preserve"> / </w:t>
+      </w:r>
+      <w:proofErr w:type="spellStart"/>
+      <w:r>
+        <w:t>Stops</w:t>
+      </w:r>
+      <w:proofErr w:type="spellEnd"/>
+      <w:r>
+        <w:t xml:space="preserve"> Übersicht muss ich auch für die aktuelle Haltestelle die Ankunft und Abfahrzeit sehen.</w:t>
       </w:r>
     </w:p>
     <w:p>
       <w:pPr>
         <w:pStyle w:val="berschrift2"/>
       </w:pPr>
+      <w:proofErr w:type="spellStart"/>
       <w:r>
         <w:t>TrainsPage</w:t>
       </w:r>
-    </w:p>
-    <w:p>
-      <w:r>
-        <w:t>Auf der TrainsPage funktioniert das hinzufügen und löschen von Locomotives, Passenger Wagons und Goods Wagons nicht.</w:t>
+      <w:proofErr w:type="spellEnd"/>
+    </w:p>
+    <w:p>
+      <w:r>
+        <w:t xml:space="preserve">Auf der </w:t>
+      </w:r>
+      <w:proofErr w:type="spellStart"/>
+      <w:r>
+        <w:t>TrainsPage</w:t>
+      </w:r>
+      <w:proofErr w:type="spellEnd"/>
+      <w:r>
+        <w:t xml:space="preserve"> funktioniert das hinzufügen und löschen von </w:t>
+      </w:r>
+      <w:proofErr w:type="spellStart"/>
+      <w:r>
+        <w:t>Locomotives</w:t>
+      </w:r>
+      <w:proofErr w:type="spellEnd"/>
+      <w:r>
+        <w:t xml:space="preserve">, Passenger Wagons und </w:t>
+      </w:r>
+      <w:proofErr w:type="spellStart"/>
+      <w:r>
+        <w:t>Goods</w:t>
+      </w:r>
+      <w:proofErr w:type="spellEnd"/>
+      <w:r>
+        <w:t xml:space="preserve"> Wagons nicht.</w:t>
       </w:r>
     </w:p>
     <w:p>
       <w:pPr>
         <w:pStyle w:val="berschrift2"/>
       </w:pPr>
+      <w:proofErr w:type="spellStart"/>
       <w:r>
         <w:t>SolutionPage</w:t>
       </w:r>
-    </w:p>
-    <w:p>
-      <w:r>
-        <w:t>Vor dem Löschen eines Projektes sollte es eine Sicherheitsabfrage geben: Wollen Sie das Projekt wirklich löschen? Bei Ja wird vor dem löschen noch ein Backup der aktuellen Solution-Datei (</w:t>
-      </w:r>
-      <w:r>
-        <w:t>example-solution</w:t>
-      </w:r>
-      <w:r>
-        <w:t>.json) erstellt werden.</w:t>
+      <w:proofErr w:type="spellEnd"/>
+    </w:p>
+    <w:p>
+      <w:r>
+        <w:t xml:space="preserve">Vor dem Löschen eines Projektes sollte es eine Sicherheitsabfrage geben: Wollen Sie das Projekt wirklich löschen? Bei Ja wird vor </w:t>
+      </w:r>
+      <w:r>
+        <w:t>dem Löschen</w:t>
+      </w:r>
+      <w:r>
+        <w:t xml:space="preserve"> noch ein Backup der aktuellen Solution-Datei (</w:t>
+      </w:r>
+      <w:proofErr w:type="spellStart"/>
+      <w:r>
+        <w:t>example-</w:t>
+      </w:r>
+      <w:proofErr w:type="gramStart"/>
+      <w:r>
+        <w:t>solution</w:t>
+      </w:r>
+      <w:r>
+        <w:t>.json</w:t>
+      </w:r>
+      <w:proofErr w:type="spellEnd"/>
+      <w:proofErr w:type="gramEnd"/>
+      <w:r>
+        <w:t>) erstellt werden.</w:t>
       </w:r>
     </w:p>
     <w:p/>
@@ -398,7 +584,52 @@
     </w:p>
     <w:p>
       <w:r>
-        <w:t>Ich hätte gerne ein Fahrtenbuch, das mir Aufschluss darüber gibt mit welcher Lok und Digitaladresse ich wann und wie lange mit welcher Geschwindigkeit über die TrainControlPage gefahren bin. Mich interessieren auch die Haltezeiten.</w:t>
+        <w:t xml:space="preserve">Ich hätte gerne ein Fahrtenbuch, das mir Aufschluss darüber gibt mit welcher Lok und Digitaladresse ich wann und wie lange mit welcher Geschwindigkeit über die </w:t>
+      </w:r>
+      <w:proofErr w:type="spellStart"/>
+      <w:r>
+        <w:t>TrainControlPage</w:t>
+      </w:r>
+      <w:proofErr w:type="spellEnd"/>
+      <w:r>
+        <w:t xml:space="preserve"> gefahren bin. Mich interessieren auch die Haltezeiten.</w:t>
+      </w:r>
+    </w:p>
+    <w:p>
+      <w:r>
+        <w:t xml:space="preserve">Wir brauchen eine neue </w:t>
+      </w:r>
+      <w:proofErr w:type="spellStart"/>
+      <w:r>
+        <w:t>LocomotivesPage</w:t>
+      </w:r>
+      <w:proofErr w:type="spellEnd"/>
+      <w:r>
+        <w:t xml:space="preserve">. Wir übernehmen die Spalte </w:t>
+      </w:r>
+      <w:proofErr w:type="spellStart"/>
+      <w:r>
+        <w:t>Locomotives</w:t>
+      </w:r>
+      <w:proofErr w:type="spellEnd"/>
+      <w:r>
+        <w:t xml:space="preserve"> aus der </w:t>
+      </w:r>
+      <w:proofErr w:type="spellStart"/>
+      <w:r>
+        <w:t>TrainsPage</w:t>
+      </w:r>
+      <w:proofErr w:type="spellEnd"/>
+      <w:r>
+        <w:t xml:space="preserve">. Rechts neben der Spalte </w:t>
+      </w:r>
+      <w:proofErr w:type="spellStart"/>
+      <w:r>
+        <w:t>Locomotives</w:t>
+      </w:r>
+      <w:proofErr w:type="spellEnd"/>
+      <w:r>
+        <w:t xml:space="preserve"> ist der Bereich Fahrtenbuch. Nach Auswahl einer Lok werden die Daten der Lok angezeigt.</w:t>
       </w:r>
     </w:p>
     <w:p>
@@ -410,195 +641,590 @@
           <w:szCs w:val="32"/>
         </w:rPr>
       </w:pPr>
-      <w:r>
-        <w:br w:type="page"/>
-      </w:r>
     </w:p>
     <w:p>
       <w:pPr>
         <w:pStyle w:val="berschrift2"/>
       </w:pPr>
       <w:r>
+        <w:t>Fehler</w:t>
+      </w:r>
+    </w:p>
+    <w:p>
+      <w:r>
+        <w:t xml:space="preserve">Beim </w:t>
+      </w:r>
+      <w:r>
+        <w:t>Versuch</w:t>
+      </w:r>
+      <w:r>
+        <w:t xml:space="preserve"> ein</w:t>
+      </w:r>
+      <w:r>
+        <w:t xml:space="preserve"> neues Projekt auf der </w:t>
+      </w:r>
+      <w:proofErr w:type="spellStart"/>
+      <w:r>
+        <w:t>SolutionPage</w:t>
+      </w:r>
+      <w:proofErr w:type="spellEnd"/>
+      <w:r>
+        <w:t xml:space="preserve"> hinzuzufügen ist es zu einer Ausnahme gekommen. Ich vermute ein Problem mit unserem Dispatcher. Die </w:t>
+      </w:r>
+      <w:proofErr w:type="spellStart"/>
+      <w:r>
+        <w:t>Exception</w:t>
+      </w:r>
+      <w:proofErr w:type="spellEnd"/>
+      <w:r>
+        <w:t xml:space="preserve"> tritt nicht immer auf.</w:t>
+      </w:r>
+    </w:p>
+    <w:p>
+      <w:pPr>
+        <w:rPr>
+          <w:lang w:val="en-GB"/>
+        </w:rPr>
+      </w:pPr>
+      <w:proofErr w:type="spellStart"/>
+      <w:proofErr w:type="gramStart"/>
+      <w:r>
+        <w:rPr>
+          <w:lang w:val="en-GB"/>
+        </w:rPr>
+        <w:t>System.Runtime.InteropServices.COMException</w:t>
+      </w:r>
+      <w:proofErr w:type="spellEnd"/>
+      <w:proofErr w:type="gramEnd"/>
+    </w:p>
+    <w:p>
+      <w:pPr>
+        <w:rPr>
+          <w:lang w:val="en-GB"/>
+        </w:rPr>
+      </w:pPr>
+      <w:r>
+        <w:rPr>
+          <w:lang w:val="en-GB"/>
+        </w:rPr>
+        <w:t xml:space="preserve">  </w:t>
+      </w:r>
+      <w:proofErr w:type="spellStart"/>
+      <w:r>
+        <w:rPr>
+          <w:lang w:val="en-GB"/>
+        </w:rPr>
+        <w:t>HResult</w:t>
+      </w:r>
+      <w:proofErr w:type="spellEnd"/>
+      <w:r>
+        <w:rPr>
+          <w:lang w:val="en-GB"/>
+        </w:rPr>
+        <w:t>=0x80004005</w:t>
+      </w:r>
+    </w:p>
+    <w:p>
+      <w:r>
+        <w:rPr>
+          <w:lang w:val="en-GB"/>
+        </w:rPr>
+        <w:t xml:space="preserve">  </w:t>
+      </w:r>
+      <w:r>
+        <w:t>Nachricht = Unbekannter Fehler</w:t>
+      </w:r>
+    </w:p>
+    <w:p/>
+    <w:p>
+      <w:r>
+        <w:t>Unbekannter Fehler</w:t>
+      </w:r>
+    </w:p>
+    <w:p/>
+    <w:p>
+      <w:r>
+        <w:t xml:space="preserve">  Quelle = </w:t>
+      </w:r>
+      <w:proofErr w:type="spellStart"/>
+      <w:r>
+        <w:t>WinRT.Runtime</w:t>
+      </w:r>
+      <w:proofErr w:type="spellEnd"/>
+    </w:p>
+    <w:p>
+      <w:pPr>
+        <w:rPr>
+          <w:lang w:val="en-GB"/>
+        </w:rPr>
+      </w:pPr>
+      <w:r>
+        <w:t xml:space="preserve">  </w:t>
+      </w:r>
+      <w:proofErr w:type="spellStart"/>
+      <w:r>
+        <w:rPr>
+          <w:lang w:val="en-GB"/>
+        </w:rPr>
+        <w:t>Stapelüberwachung</w:t>
+      </w:r>
+      <w:proofErr w:type="spellEnd"/>
+      <w:r>
+        <w:rPr>
+          <w:lang w:val="en-GB"/>
+        </w:rPr>
+        <w:t>:</w:t>
+      </w:r>
+    </w:p>
+    <w:p>
+      <w:pPr>
+        <w:rPr>
+          <w:lang w:val="en-GB"/>
+        </w:rPr>
+      </w:pPr>
+      <w:r>
+        <w:rPr>
+          <w:lang w:val="en-GB"/>
+        </w:rPr>
+        <w:t xml:space="preserve">   </w:t>
+      </w:r>
+      <w:proofErr w:type="spellStart"/>
+      <w:r>
+        <w:rPr>
+          <w:lang w:val="en-GB"/>
+        </w:rPr>
+        <w:t>bei</w:t>
+      </w:r>
+      <w:proofErr w:type="spellEnd"/>
+      <w:r>
+        <w:rPr>
+          <w:lang w:val="en-GB"/>
+        </w:rPr>
+        <w:t xml:space="preserve"> </w:t>
+      </w:r>
+      <w:proofErr w:type="spellStart"/>
+      <w:proofErr w:type="gramStart"/>
+      <w:r>
+        <w:rPr>
+          <w:lang w:val="en-GB"/>
+        </w:rPr>
+        <w:t>WinRT.ExceptionHelpers</w:t>
+      </w:r>
+      <w:proofErr w:type="spellEnd"/>
+      <w:r>
+        <w:rPr>
+          <w:lang w:val="en-GB"/>
+        </w:rPr>
+        <w:t>.&lt;</w:t>
+      </w:r>
+      <w:proofErr w:type="spellStart"/>
+      <w:proofErr w:type="gramEnd"/>
+      <w:r>
+        <w:rPr>
+          <w:lang w:val="en-GB"/>
+        </w:rPr>
+        <w:t>ThrowExceptionForHR</w:t>
+      </w:r>
+      <w:proofErr w:type="spellEnd"/>
+      <w:r>
+        <w:rPr>
+          <w:lang w:val="en-GB"/>
+        </w:rPr>
+        <w:t>&gt;g__Throw|38_0(Int32 hr)</w:t>
+      </w:r>
+    </w:p>
+    <w:p>
+      <w:pPr>
+        <w:rPr>
+          <w:lang w:val="en-GB"/>
+        </w:rPr>
+      </w:pPr>
+      <w:r>
+        <w:rPr>
+          <w:lang w:val="en-GB"/>
+        </w:rPr>
+        <w:t xml:space="preserve">   </w:t>
+      </w:r>
+      <w:proofErr w:type="spellStart"/>
+      <w:r>
+        <w:rPr>
+          <w:lang w:val="en-GB"/>
+        </w:rPr>
+        <w:t>bei</w:t>
+      </w:r>
+      <w:proofErr w:type="spellEnd"/>
+      <w:r>
+        <w:rPr>
+          <w:lang w:val="en-GB"/>
+        </w:rPr>
+        <w:t xml:space="preserve"> </w:t>
+      </w:r>
+      <w:proofErr w:type="spellStart"/>
+      <w:proofErr w:type="gramStart"/>
+      <w:r>
+        <w:rPr>
+          <w:lang w:val="en-GB"/>
+        </w:rPr>
+        <w:t>WinRT.ExceptionHelpers.ThrowExceptionForHR</w:t>
+      </w:r>
+      <w:proofErr w:type="spellEnd"/>
+      <w:proofErr w:type="gramEnd"/>
+      <w:r>
+        <w:rPr>
+          <w:lang w:val="en-GB"/>
+        </w:rPr>
+        <w:t>(Int32 hr)</w:t>
+      </w:r>
+    </w:p>
+    <w:p>
+      <w:pPr>
+        <w:rPr>
+          <w:lang w:val="en-GB"/>
+        </w:rPr>
+      </w:pPr>
+      <w:r>
+        <w:rPr>
+          <w:lang w:val="en-GB"/>
+        </w:rPr>
+        <w:t xml:space="preserve">   </w:t>
+      </w:r>
+      <w:proofErr w:type="spellStart"/>
+      <w:r>
+        <w:rPr>
+          <w:lang w:val="en-GB"/>
+        </w:rPr>
+        <w:t>bei</w:t>
+      </w:r>
+      <w:proofErr w:type="spellEnd"/>
+      <w:r>
+        <w:rPr>
+          <w:lang w:val="en-GB"/>
+        </w:rPr>
+        <w:t xml:space="preserve"> </w:t>
+      </w:r>
+      <w:proofErr w:type="gramStart"/>
+      <w:r>
+        <w:rPr>
+          <w:lang w:val="en-GB"/>
+        </w:rPr>
+        <w:t>ABI.System.Collections.Specialized</w:t>
+      </w:r>
+      <w:proofErr w:type="gramEnd"/>
+      <w:r>
+        <w:rPr>
+          <w:lang w:val="en-GB"/>
+        </w:rPr>
+        <w:t>.</w:t>
+      </w:r>
+      <w:proofErr w:type="gramStart"/>
+      <w:r>
+        <w:rPr>
+          <w:lang w:val="en-GB"/>
+        </w:rPr>
+        <w:t>NotifyCollectionChangedEventHandler.NativeDelegateWrapper.Invoke</w:t>
+      </w:r>
+      <w:proofErr w:type="gramEnd"/>
+      <w:r>
+        <w:rPr>
+          <w:lang w:val="en-GB"/>
+        </w:rPr>
+        <w:t xml:space="preserve">(Object sender, </w:t>
+      </w:r>
+      <w:proofErr w:type="spellStart"/>
+      <w:r>
+        <w:rPr>
+          <w:lang w:val="en-GB"/>
+        </w:rPr>
+        <w:t>NotifyCollectionChangedEventArgs</w:t>
+      </w:r>
+      <w:proofErr w:type="spellEnd"/>
+      <w:r>
+        <w:rPr>
+          <w:lang w:val="en-GB"/>
+        </w:rPr>
+        <w:t xml:space="preserve"> e)</w:t>
+      </w:r>
+    </w:p>
+    <w:p>
+      <w:pPr>
+        <w:rPr>
+          <w:lang w:val="en-GB"/>
+        </w:rPr>
+      </w:pPr>
+      <w:r>
+        <w:rPr>
+          <w:lang w:val="en-GB"/>
+        </w:rPr>
+        <w:t xml:space="preserve">   </w:t>
+      </w:r>
+      <w:proofErr w:type="spellStart"/>
+      <w:r>
+        <w:rPr>
+          <w:lang w:val="en-GB"/>
+        </w:rPr>
+        <w:t>bei</w:t>
+      </w:r>
+      <w:proofErr w:type="spellEnd"/>
+      <w:r>
+        <w:rPr>
+          <w:lang w:val="en-GB"/>
+        </w:rPr>
+        <w:t xml:space="preserve"> </w:t>
+      </w:r>
+      <w:proofErr w:type="gramStart"/>
+      <w:r>
+        <w:rPr>
+          <w:lang w:val="en-GB"/>
+        </w:rPr>
+        <w:t>System.Collections.ObjectModel.ObservableCollection</w:t>
+      </w:r>
+      <w:proofErr w:type="gramEnd"/>
+      <w:r>
+        <w:rPr>
+          <w:lang w:val="en-GB"/>
+        </w:rPr>
+        <w:t>`</w:t>
+      </w:r>
+      <w:proofErr w:type="gramStart"/>
+      <w:r>
+        <w:rPr>
+          <w:lang w:val="en-GB"/>
+        </w:rPr>
+        <w:t>1.OnCollectionChanged</w:t>
+      </w:r>
+      <w:proofErr w:type="gramEnd"/>
+      <w:r>
+        <w:rPr>
+          <w:lang w:val="en-GB"/>
+        </w:rPr>
+        <w:t>(NotifyCollectionChangedEventArgs e)</w:t>
+      </w:r>
+    </w:p>
+    <w:p>
+      <w:pPr>
+        <w:rPr>
+          <w:lang w:val="en-GB"/>
+        </w:rPr>
+      </w:pPr>
+      <w:r>
+        <w:rPr>
+          <w:lang w:val="en-GB"/>
+        </w:rPr>
+        <w:t xml:space="preserve">   </w:t>
+      </w:r>
+      <w:proofErr w:type="spellStart"/>
+      <w:r>
+        <w:rPr>
+          <w:lang w:val="en-GB"/>
+        </w:rPr>
+        <w:t>bei</w:t>
+      </w:r>
+      <w:proofErr w:type="spellEnd"/>
+      <w:r>
+        <w:rPr>
+          <w:lang w:val="en-GB"/>
+        </w:rPr>
+        <w:t xml:space="preserve"> </w:t>
+      </w:r>
+      <w:proofErr w:type="gramStart"/>
+      <w:r>
+        <w:rPr>
+          <w:lang w:val="en-GB"/>
+        </w:rPr>
+        <w:t>Moba.SharedUI.ViewModel.MainWindowViewModel</w:t>
+      </w:r>
+      <w:proofErr w:type="gramEnd"/>
+      <w:r>
+        <w:rPr>
+          <w:lang w:val="en-GB"/>
+        </w:rPr>
+        <w:t>.</w:t>
+      </w:r>
+      <w:proofErr w:type="gramStart"/>
+      <w:r>
+        <w:rPr>
+          <w:lang w:val="en-GB"/>
+        </w:rPr>
+        <w:t>InitializeStatisticsFromFeedbackPoints(</w:t>
+      </w:r>
+      <w:proofErr w:type="gramEnd"/>
+      <w:r>
+        <w:rPr>
+          <w:lang w:val="en-GB"/>
+        </w:rPr>
+        <w:t xml:space="preserve">) in </w:t>
+      </w:r>
+      <w:r>
+        <w:rPr>
+          <w:lang w:val="en-GB"/>
+        </w:rPr>
         <w:lastRenderedPageBreak/>
-        <w:t>Fehler</w:t>
-      </w:r>
-    </w:p>
-    <w:p>
-      <w:r>
-        <w:t xml:space="preserve">Beim </w:t>
-      </w:r>
-      <w:r>
-        <w:t>Versuch</w:t>
-      </w:r>
-      <w:r>
-        <w:t xml:space="preserve"> ein</w:t>
-      </w:r>
-      <w:r>
-        <w:t xml:space="preserve"> neues Projekt auf der SolutionPage hinzuzufügen ist es zu einer Ausnahme gekommen. Ich vermute ein Problem mit unserem Dispatcher. Die Exception tritt nicht immer auf.</w:t>
-      </w:r>
-    </w:p>
-    <w:p>
-      <w:r>
-        <w:t>System.Runtime.InteropServices.COMException</w:t>
-      </w:r>
-    </w:p>
-    <w:p>
-      <w:pPr>
-        <w:rPr>
-          <w:lang w:val="en-GB"/>
-        </w:rPr>
-      </w:pPr>
-      <w:r>
-        <w:t xml:space="preserve">  </w:t>
-      </w:r>
-      <w:r>
-        <w:rPr>
-          <w:lang w:val="en-GB"/>
-        </w:rPr>
-        <w:t>HResult=0x80004005</w:t>
-      </w:r>
-    </w:p>
-    <w:p>
-      <w:r>
-        <w:rPr>
-          <w:lang w:val="en-GB"/>
-        </w:rPr>
-        <w:t xml:space="preserve">  </w:t>
-      </w:r>
-      <w:r>
-        <w:t>Nachricht = Unbekannter Fehler</w:t>
-      </w:r>
-    </w:p>
-    <w:p/>
-    <w:p>
-      <w:r>
-        <w:t>Unbekannter Fehler</w:t>
-      </w:r>
-    </w:p>
-    <w:p/>
-    <w:p>
-      <w:r>
-        <w:t xml:space="preserve">  Quelle = WinRT.Runtime</w:t>
-      </w:r>
-    </w:p>
-    <w:p>
-      <w:pPr>
-        <w:rPr>
-          <w:lang w:val="en-GB"/>
-        </w:rPr>
-      </w:pPr>
-      <w:r>
-        <w:t xml:space="preserve">  </w:t>
-      </w:r>
-      <w:r>
-        <w:rPr>
-          <w:lang w:val="en-GB"/>
-        </w:rPr>
-        <w:t>Stapelüberwachung:</w:t>
-      </w:r>
-    </w:p>
-    <w:p>
-      <w:pPr>
-        <w:rPr>
-          <w:lang w:val="en-GB"/>
-        </w:rPr>
-      </w:pPr>
-      <w:r>
-        <w:rPr>
-          <w:lang w:val="en-GB"/>
-        </w:rPr>
-        <w:t xml:space="preserve">   bei WinRT.ExceptionHelpers.&lt;ThrowExceptionForHR&gt;g__Throw|38_0(Int32 hr)</w:t>
-      </w:r>
-    </w:p>
-    <w:p>
-      <w:pPr>
-        <w:rPr>
-          <w:lang w:val="en-GB"/>
-        </w:rPr>
-      </w:pPr>
-      <w:r>
-        <w:rPr>
-          <w:lang w:val="en-GB"/>
-        </w:rPr>
-        <w:t xml:space="preserve">   bei WinRT.ExceptionHelpers.ThrowExceptionForHR(Int32 hr)</w:t>
-      </w:r>
-    </w:p>
-    <w:p>
-      <w:pPr>
-        <w:rPr>
-          <w:lang w:val="en-GB"/>
-        </w:rPr>
-      </w:pPr>
-      <w:r>
-        <w:rPr>
-          <w:lang w:val="en-GB"/>
-        </w:rPr>
-        <w:t xml:space="preserve">   bei ABI.System.Collections.Specialized.NotifyCollectionChangedEventHandler.NativeDelegateWrapper.Invoke(Object sender, NotifyCollectionChangedEventArgs e)</w:t>
-      </w:r>
-    </w:p>
-    <w:p>
-      <w:pPr>
-        <w:rPr>
-          <w:lang w:val="en-GB"/>
-        </w:rPr>
-      </w:pPr>
-      <w:r>
-        <w:rPr>
-          <w:lang w:val="en-GB"/>
-        </w:rPr>
-        <w:t xml:space="preserve">   bei System.Collections.ObjectModel.ObservableCollection`1.OnCollectionChanged(NotifyCollectionChangedEventArgs e)</w:t>
-      </w:r>
-    </w:p>
-    <w:p>
-      <w:pPr>
-        <w:rPr>
-          <w:lang w:val="en-GB"/>
-        </w:rPr>
-      </w:pPr>
-      <w:r>
-        <w:rPr>
-          <w:lang w:val="en-GB"/>
-        </w:rPr>
-        <w:t xml:space="preserve">   bei Moba.SharedUI.ViewModel.MainWindowViewModel.InitializeStatisticsFromFeedbackPoints() in C:\Repo\ahuelsmann\MOBAflow\SharedUI\ViewModel\MainWindowViewModel.Counter.cs: Zeile91</w:t>
-      </w:r>
-    </w:p>
-    <w:p>
-      <w:pPr>
-        <w:rPr>
-          <w:lang w:val="en-GB"/>
-        </w:rPr>
-      </w:pPr>
-      <w:r>
-        <w:rPr>
-          <w:lang w:val="en-GB"/>
-        </w:rPr>
-        <w:t xml:space="preserve">   bei Moba.SharedUI.ViewModel.MainWindowViewModel.&lt;OnSelectedProjectChanged&gt;b__617_0() in C:\Repo\ahuelsmann\MOBAflow\SharedUI\ViewModel\MainWindowViewModel.Counter.cs: Zeile172</w:t>
-      </w:r>
-    </w:p>
-    <w:p>
-      <w:pPr>
-        <w:rPr>
-          <w:lang w:val="en-GB"/>
-        </w:rPr>
-      </w:pPr>
-      <w:r>
-        <w:rPr>
-          <w:lang w:val="en-GB"/>
-        </w:rPr>
-        <w:t xml:space="preserve">   bei Moba.WinUI.Service.UiDispatcher.&lt;&gt;c__DisplayClass3_0.&lt;EnqueueOnUi&gt;b__0() in C:\Repo\ahuelsmann\MOBAflow\WinUI\Service\UiDispatcher.cs: Zeile39</w:t>
-      </w:r>
-    </w:p>
-    <w:p>
-      <w:pPr>
-        <w:rPr>
-          <w:lang w:val="en-GB"/>
-        </w:rPr>
-      </w:pPr>
-      <w:r>
-        <w:rPr>
-          <w:lang w:val="en-GB"/>
-        </w:rPr>
-        <w:t xml:space="preserve">   bei ABI.Microsoft.UI.Dispatching.DispatcherQueueHandler.Do_Abi_Invoke(IntPtr thisPtr)</w:t>
+        <w:t>C:\Repo\ahuelsmann\MOBAflow\SharedUI\ViewModel\MainWindowViewModel.Counter.cs: Zeile91</w:t>
+      </w:r>
+    </w:p>
+    <w:p>
+      <w:pPr>
+        <w:rPr>
+          <w:lang w:val="en-GB"/>
+        </w:rPr>
+      </w:pPr>
+      <w:r>
+        <w:rPr>
+          <w:lang w:val="en-GB"/>
+        </w:rPr>
+        <w:t xml:space="preserve">   </w:t>
+      </w:r>
+      <w:proofErr w:type="spellStart"/>
+      <w:r>
+        <w:rPr>
+          <w:lang w:val="en-GB"/>
+        </w:rPr>
+        <w:t>bei</w:t>
+      </w:r>
+      <w:proofErr w:type="spellEnd"/>
+      <w:r>
+        <w:rPr>
+          <w:lang w:val="en-GB"/>
+        </w:rPr>
+        <w:t xml:space="preserve"> </w:t>
+      </w:r>
+      <w:proofErr w:type="gramStart"/>
+      <w:r>
+        <w:rPr>
+          <w:lang w:val="en-GB"/>
+        </w:rPr>
+        <w:t>Moba.SharedUI.ViewModel.MainWindowViewModel</w:t>
+      </w:r>
+      <w:proofErr w:type="gramEnd"/>
+      <w:r>
+        <w:rPr>
+          <w:lang w:val="en-GB"/>
+        </w:rPr>
+        <w:t>.&lt;OnSelectedProjectChanged&gt;b__617_0() in C:\Repo\ahuelsmann\MOBAflow\SharedUI\ViewModel\MainWindowViewModel.Counter.cs: Zeile172</w:t>
+      </w:r>
+    </w:p>
+    <w:p>
+      <w:pPr>
+        <w:rPr>
+          <w:lang w:val="en-GB"/>
+        </w:rPr>
+      </w:pPr>
+      <w:r>
+        <w:rPr>
+          <w:lang w:val="en-GB"/>
+        </w:rPr>
+        <w:t xml:space="preserve">   </w:t>
+      </w:r>
+      <w:proofErr w:type="spellStart"/>
+      <w:r>
+        <w:rPr>
+          <w:lang w:val="en-GB"/>
+        </w:rPr>
+        <w:t>bei</w:t>
+      </w:r>
+      <w:proofErr w:type="spellEnd"/>
+      <w:r>
+        <w:rPr>
+          <w:lang w:val="en-GB"/>
+        </w:rPr>
+        <w:t xml:space="preserve"> </w:t>
+      </w:r>
+      <w:proofErr w:type="gramStart"/>
+      <w:r>
+        <w:rPr>
+          <w:lang w:val="en-GB"/>
+        </w:rPr>
+        <w:t>Moba.WinUI.Service.UiDispatcher</w:t>
+      </w:r>
+      <w:proofErr w:type="gramEnd"/>
+      <w:r>
+        <w:rPr>
+          <w:lang w:val="en-GB"/>
+        </w:rPr>
+        <w:t>.&lt;&gt;c__DisplayClass3_</w:t>
+      </w:r>
+      <w:proofErr w:type="gramStart"/>
+      <w:r>
+        <w:rPr>
+          <w:lang w:val="en-GB"/>
+        </w:rPr>
+        <w:t>0.&lt;</w:t>
+      </w:r>
+      <w:proofErr w:type="gramEnd"/>
+      <w:r>
+        <w:rPr>
+          <w:lang w:val="en-GB"/>
+        </w:rPr>
+        <w:t>EnqueueOnUi&gt;b__0() in C:\Repo\ahuelsmann\MOBAflow\WinUI\Service\UiDispatcher.cs: Zeile39</w:t>
+      </w:r>
+    </w:p>
+    <w:p>
+      <w:pPr>
+        <w:rPr>
+          <w:lang w:val="en-GB"/>
+        </w:rPr>
+      </w:pPr>
+      <w:r>
+        <w:rPr>
+          <w:lang w:val="en-GB"/>
+        </w:rPr>
+        <w:t xml:space="preserve">   </w:t>
+      </w:r>
+      <w:proofErr w:type="spellStart"/>
+      <w:r>
+        <w:rPr>
+          <w:lang w:val="en-GB"/>
+        </w:rPr>
+        <w:t>bei</w:t>
+      </w:r>
+      <w:proofErr w:type="spellEnd"/>
+      <w:r>
+        <w:rPr>
+          <w:lang w:val="en-GB"/>
+        </w:rPr>
+        <w:t xml:space="preserve"> ABI.Microsoft.</w:t>
+      </w:r>
+      <w:proofErr w:type="gramStart"/>
+      <w:r>
+        <w:rPr>
+          <w:lang w:val="en-GB"/>
+        </w:rPr>
+        <w:t>UI.Dispatching.DispatcherQueueHandler</w:t>
+      </w:r>
+      <w:proofErr w:type="gramEnd"/>
+      <w:r>
+        <w:rPr>
+          <w:lang w:val="en-GB"/>
+        </w:rPr>
+        <w:t>.Do_Abi_</w:t>
+      </w:r>
+      <w:proofErr w:type="gramStart"/>
+      <w:r>
+        <w:rPr>
+          <w:lang w:val="en-GB"/>
+        </w:rPr>
+        <w:t>Invoke(</w:t>
+      </w:r>
+      <w:proofErr w:type="gramEnd"/>
+      <w:r>
+        <w:rPr>
+          <w:lang w:val="en-GB"/>
+        </w:rPr>
+        <w:t xml:space="preserve">IntPtr </w:t>
+      </w:r>
+      <w:proofErr w:type="spellStart"/>
+      <w:r>
+        <w:rPr>
+          <w:lang w:val="en-GB"/>
+        </w:rPr>
+        <w:t>thisPtr</w:t>
+      </w:r>
+      <w:proofErr w:type="spellEnd"/>
+      <w:r>
+        <w:rPr>
+          <w:lang w:val="en-GB"/>
+        </w:rPr>
+        <w:t>)</w:t>
       </w:r>
     </w:p>
     <w:p>

</xml_diff>